<commit_message>
Brieven interview engels aangepast
</commit_message>
<xml_diff>
--- a/Brieven/Brief Interview Engels Sales.docx
+++ b/Brieven/Brief Interview Engels Sales.docx
@@ -5,348 +5,490 @@
     <w:p>
       <w:pPr>
         <w:pStyle w:val="Geenafstand"/>
-      </w:pPr>
+        <w:rPr>
+          <w:lang w:val="en-US"/>
+        </w:rPr>
+      </w:pPr>
+      <w:r>
+        <w:rPr>
+          <w:lang w:val="en-US"/>
+        </w:rPr>
+        <w:t xml:space="preserve">Dear </w:t>
+      </w:r>
       <w:proofErr w:type="spellStart"/>
       <w:r>
-        <w:t>Dear</w:t>
+        <w:rPr>
+          <w:lang w:val="en-US"/>
+        </w:rPr>
+        <w:t>ms</w:t>
+      </w:r>
+      <w:r>
+        <w:rPr>
+          <w:lang w:val="en-US"/>
+        </w:rPr>
+        <w:t>.</w:t>
       </w:r>
       <w:proofErr w:type="spellEnd"/>
       <w:r>
-        <w:t xml:space="preserve"> ms</w:t>
-      </w:r>
-      <w:r>
-        <w:t>.</w:t>
-      </w:r>
-      <w:r>
+        <w:rPr>
+          <w:lang w:val="en-US"/>
+        </w:rPr>
         <w:t xml:space="preserve"> </w:t>
       </w:r>
       <w:r>
+        <w:rPr>
+          <w:lang w:val="en-US"/>
+        </w:rPr>
         <w:t>Berger</w:t>
       </w:r>
+      <w:r>
+        <w:rPr>
+          <w:lang w:val="en-US"/>
+        </w:rPr>
+        <w:t>,</w:t>
+      </w:r>
+    </w:p>
+    <w:p>
+      <w:pPr>
+        <w:pStyle w:val="Geenafstand"/>
+        <w:rPr>
+          <w:lang w:val="en-US"/>
+        </w:rPr>
+      </w:pPr>
+    </w:p>
+    <w:p>
+      <w:pPr>
+        <w:pStyle w:val="Geenafstand"/>
+        <w:rPr>
+          <w:lang w:val="en-US"/>
+        </w:rPr>
+      </w:pPr>
+      <w:r>
+        <w:rPr>
+          <w:lang w:val="en-US"/>
+        </w:rPr>
+        <w:t>In response to the letter from E. de Bruin we invite you to an interview.</w:t>
+      </w:r>
+    </w:p>
+    <w:p>
+      <w:pPr>
+        <w:pStyle w:val="Geenafstand"/>
+        <w:rPr>
+          <w:lang w:val="en-US"/>
+        </w:rPr>
+      </w:pPr>
+      <w:r>
+        <w:rPr>
+          <w:lang w:val="en-US"/>
+        </w:rPr>
+        <w:t xml:space="preserve">During this interview we would like to ask you some questions about the </w:t>
+      </w:r>
+      <w:proofErr w:type="spellStart"/>
+      <w:r>
+        <w:rPr>
+          <w:lang w:val="en-US"/>
+        </w:rPr>
+        <w:t>Barroc</w:t>
+      </w:r>
+      <w:proofErr w:type="spellEnd"/>
+      <w:r>
+        <w:rPr>
+          <w:lang w:val="en-US"/>
+        </w:rPr>
+        <w:t>-IT project.</w:t>
+      </w:r>
+    </w:p>
+    <w:p>
+      <w:pPr>
+        <w:pStyle w:val="Geenafstand"/>
+        <w:rPr>
+          <w:lang w:val="en-US"/>
+        </w:rPr>
+      </w:pPr>
+      <w:r>
+        <w:rPr>
+          <w:lang w:val="en-US"/>
+        </w:rPr>
+        <w:t>Is it possible to schedule a meeting for this interview?</w:t>
+      </w:r>
+    </w:p>
+    <w:p>
+      <w:pPr>
+        <w:pStyle w:val="Geenafstand"/>
+        <w:rPr>
+          <w:lang w:val="en-US"/>
+        </w:rPr>
+      </w:pPr>
+    </w:p>
+    <w:p>
+      <w:pPr>
+        <w:pStyle w:val="Geenafstand"/>
+        <w:rPr>
+          <w:lang w:val="en-US"/>
+        </w:rPr>
+      </w:pPr>
+      <w:r>
+        <w:rPr>
+          <w:lang w:val="en-US"/>
+        </w:rPr>
+        <w:t>We hope to hear from you soon.</w:t>
+      </w:r>
+    </w:p>
+    <w:p>
+      <w:pPr>
+        <w:pStyle w:val="Geenafstand"/>
+        <w:rPr>
+          <w:lang w:val="en-US"/>
+        </w:rPr>
+      </w:pPr>
+    </w:p>
+    <w:p>
+      <w:pPr>
+        <w:pStyle w:val="Geenafstand"/>
+        <w:rPr>
+          <w:lang w:val="en-US"/>
+        </w:rPr>
+      </w:pPr>
+      <w:r>
+        <w:rPr>
+          <w:lang w:val="en-US"/>
+        </w:rPr>
+        <w:t>Sincerely</w:t>
+      </w:r>
+      <w:r>
+        <w:rPr>
+          <w:lang w:val="en-US"/>
+        </w:rPr>
+        <w:t>,</w:t>
+      </w:r>
+    </w:p>
+    <w:p>
+      <w:pPr>
+        <w:pStyle w:val="Geenafstand"/>
+        <w:rPr>
+          <w:lang w:val="en-US"/>
+        </w:rPr>
+      </w:pPr>
+    </w:p>
+    <w:p>
+      <w:pPr>
+        <w:pStyle w:val="Geenafstand"/>
+        <w:rPr>
+          <w:lang w:val="en-US"/>
+        </w:rPr>
+      </w:pPr>
+    </w:p>
+    <w:p>
+      <w:pPr>
+        <w:pStyle w:val="Geenafstand"/>
+        <w:rPr>
+          <w:lang w:val="en-US"/>
+        </w:rPr>
+      </w:pPr>
+      <w:r>
+        <w:rPr>
+          <w:lang w:val="en-US"/>
+        </w:rPr>
+        <w:t>K. Ly</w:t>
+      </w:r>
+    </w:p>
+    <w:p>
+      <w:pPr>
+        <w:pStyle w:val="Geenafstand"/>
+        <w:rPr>
+          <w:lang w:val="en-US"/>
+        </w:rPr>
+      </w:pPr>
+      <w:r>
+        <w:rPr>
+          <w:lang w:val="en-US"/>
+        </w:rPr>
+        <w:t xml:space="preserve">M. </w:t>
+      </w:r>
+      <w:proofErr w:type="spellStart"/>
+      <w:r>
+        <w:rPr>
+          <w:lang w:val="en-US"/>
+        </w:rPr>
+        <w:t>Havermans</w:t>
+      </w:r>
+      <w:proofErr w:type="spellEnd"/>
+    </w:p>
+    <w:p>
+      <w:pPr>
+        <w:pStyle w:val="Geenafstand"/>
+        <w:rPr>
+          <w:lang w:val="en-US"/>
+        </w:rPr>
+      </w:pPr>
+      <w:r>
+        <w:rPr>
+          <w:lang w:val="en-US"/>
+        </w:rPr>
+        <w:t xml:space="preserve">P. </w:t>
+      </w:r>
+      <w:proofErr w:type="spellStart"/>
+      <w:r>
+        <w:rPr>
+          <w:lang w:val="en-US"/>
+        </w:rPr>
+        <w:t>Hoek</w:t>
+      </w:r>
+      <w:proofErr w:type="spellEnd"/>
+    </w:p>
+    <w:p>
+      <w:pPr>
+        <w:pStyle w:val="Geenafstand"/>
+        <w:pBdr>
+          <w:bottom w:val="single" w:sz="6" w:space="1" w:color="auto"/>
+        </w:pBdr>
+        <w:rPr>
+          <w:lang w:val="en-US"/>
+        </w:rPr>
+      </w:pPr>
+    </w:p>
+    <w:p>
+      <w:pPr>
+        <w:pStyle w:val="Geenafstand"/>
+        <w:rPr>
+          <w:lang w:val="en-US"/>
+        </w:rPr>
+      </w:pPr>
+    </w:p>
+    <w:p>
+      <w:pPr>
+        <w:pStyle w:val="Geenafstand"/>
+        <w:rPr>
+          <w:lang w:val="en-US"/>
+        </w:rPr>
+      </w:pPr>
+    </w:p>
+    <w:p>
+      <w:pPr>
+        <w:shd w:val="clear" w:color="auto" w:fill="FFFFFF"/>
+        <w:spacing w:after="0" w:line="240" w:lineRule="auto"/>
+        <w:rPr>
+          <w:rFonts w:ascii="Tahoma" w:eastAsia="Times New Roman" w:hAnsi="Tahoma" w:cs="Tahoma"/>
+          <w:color w:val="212121"/>
+          <w:sz w:val="24"/>
+          <w:szCs w:val="24"/>
+          <w:lang w:val="en-US" w:eastAsia="nl-NL"/>
+        </w:rPr>
+      </w:pPr>
+      <w:r>
+        <w:rPr>
+          <w:rFonts w:ascii="Calibri" w:eastAsia="Times New Roman" w:hAnsi="Calibri" w:cs="Tahoma"/>
+          <w:color w:val="212121"/>
+          <w:lang w:val="en-US" w:eastAsia="nl-NL"/>
+        </w:rPr>
+        <w:t>Dear Mr. Ly,</w:t>
+      </w:r>
+    </w:p>
+    <w:p>
+      <w:pPr>
+        <w:shd w:val="clear" w:color="auto" w:fill="FFFFFF"/>
+        <w:spacing w:after="0" w:line="240" w:lineRule="auto"/>
+        <w:rPr>
+          <w:rFonts w:ascii="Tahoma" w:eastAsia="Times New Roman" w:hAnsi="Tahoma" w:cs="Tahoma"/>
+          <w:color w:val="212121"/>
+          <w:sz w:val="24"/>
+          <w:szCs w:val="24"/>
+          <w:lang w:val="en-US" w:eastAsia="nl-NL"/>
+        </w:rPr>
+      </w:pPr>
+      <w:r>
+        <w:rPr>
+          <w:rFonts w:ascii="Calibri" w:eastAsia="Times New Roman" w:hAnsi="Calibri" w:cs="Tahoma"/>
+          <w:color w:val="212121"/>
+          <w:lang w:val="en-US" w:eastAsia="nl-NL"/>
+        </w:rPr>
+        <w:t> </w:t>
+      </w:r>
+    </w:p>
+    <w:p>
+      <w:pPr>
+        <w:shd w:val="clear" w:color="auto" w:fill="FFFFFF"/>
+        <w:spacing w:after="0" w:line="240" w:lineRule="auto"/>
+        <w:rPr>
+          <w:rFonts w:ascii="Tahoma" w:eastAsia="Times New Roman" w:hAnsi="Tahoma" w:cs="Tahoma"/>
+          <w:color w:val="212121"/>
+          <w:sz w:val="24"/>
+          <w:szCs w:val="24"/>
+          <w:lang w:val="en-US" w:eastAsia="nl-NL"/>
+        </w:rPr>
+      </w:pPr>
+      <w:r>
+        <w:rPr>
+          <w:rFonts w:ascii="Calibri" w:eastAsia="Times New Roman" w:hAnsi="Calibri" w:cs="Tahoma"/>
+          <w:color w:val="212121"/>
+          <w:lang w:val="en-US" w:eastAsia="nl-NL"/>
+        </w:rPr>
+        <w:t>Please find attached some extra information for the program.</w:t>
+      </w:r>
+    </w:p>
+    <w:p>
+      <w:pPr>
+        <w:shd w:val="clear" w:color="auto" w:fill="FFFFFF"/>
+        <w:spacing w:after="0" w:line="240" w:lineRule="auto"/>
+        <w:rPr>
+          <w:rFonts w:ascii="Tahoma" w:eastAsia="Times New Roman" w:hAnsi="Tahoma" w:cs="Tahoma"/>
+          <w:color w:val="212121"/>
+          <w:sz w:val="24"/>
+          <w:szCs w:val="24"/>
+          <w:lang w:val="en-US" w:eastAsia="nl-NL"/>
+        </w:rPr>
+      </w:pPr>
+      <w:r>
+        <w:rPr>
+          <w:rFonts w:ascii="Calibri" w:eastAsia="Times New Roman" w:hAnsi="Calibri" w:cs="Tahoma"/>
+          <w:color w:val="212121"/>
+          <w:lang w:val="en-US" w:eastAsia="nl-NL"/>
+        </w:rPr>
+        <w:t> </w:t>
+      </w:r>
+    </w:p>
+    <w:p>
+      <w:pPr>
+        <w:shd w:val="clear" w:color="auto" w:fill="FFFFFF"/>
+        <w:spacing w:after="0" w:line="240" w:lineRule="auto"/>
+        <w:rPr>
+          <w:rFonts w:ascii="Tahoma" w:eastAsia="Times New Roman" w:hAnsi="Tahoma" w:cs="Tahoma"/>
+          <w:color w:val="212121"/>
+          <w:sz w:val="24"/>
+          <w:szCs w:val="24"/>
+          <w:lang w:val="en-US" w:eastAsia="nl-NL"/>
+        </w:rPr>
+      </w:pPr>
+      <w:r>
+        <w:rPr>
+          <w:rFonts w:ascii="Calibri" w:eastAsia="Times New Roman" w:hAnsi="Calibri" w:cs="Tahoma"/>
+          <w:color w:val="212121"/>
+          <w:lang w:val="en-US" w:eastAsia="nl-NL"/>
+        </w:rPr>
+        <w:t>I would like to invite you for the interview at 16:15 in room 330.</w:t>
+      </w:r>
+    </w:p>
+    <w:p>
+      <w:pPr>
+        <w:shd w:val="clear" w:color="auto" w:fill="FFFFFF"/>
+        <w:spacing w:after="0" w:line="240" w:lineRule="auto"/>
+        <w:rPr>
+          <w:rFonts w:ascii="Tahoma" w:eastAsia="Times New Roman" w:hAnsi="Tahoma" w:cs="Tahoma"/>
+          <w:color w:val="212121"/>
+          <w:sz w:val="24"/>
+          <w:szCs w:val="24"/>
+          <w:lang w:val="en-US" w:eastAsia="nl-NL"/>
+        </w:rPr>
+      </w:pPr>
+      <w:r>
+        <w:rPr>
+          <w:rFonts w:ascii="Calibri" w:eastAsia="Times New Roman" w:hAnsi="Calibri" w:cs="Tahoma"/>
+          <w:color w:val="212121"/>
+          <w:lang w:val="en-US" w:eastAsia="nl-NL"/>
+        </w:rPr>
+        <w:t> </w:t>
+      </w:r>
+    </w:p>
+    <w:p>
+      <w:pPr>
+        <w:shd w:val="clear" w:color="auto" w:fill="FFFFFF"/>
+        <w:spacing w:after="0" w:line="240" w:lineRule="auto"/>
+        <w:rPr>
+          <w:rFonts w:ascii="Tahoma" w:eastAsia="Times New Roman" w:hAnsi="Tahoma" w:cs="Tahoma"/>
+          <w:color w:val="212121"/>
+          <w:sz w:val="24"/>
+          <w:szCs w:val="24"/>
+          <w:lang w:eastAsia="nl-NL"/>
+        </w:rPr>
+      </w:pPr>
+      <w:proofErr w:type="spellStart"/>
+      <w:r>
+        <w:rPr>
+          <w:rFonts w:ascii="Calibri" w:eastAsia="Times New Roman" w:hAnsi="Calibri" w:cs="Tahoma"/>
+          <w:color w:val="212121"/>
+          <w:lang w:eastAsia="nl-NL"/>
+        </w:rPr>
+        <w:t>Yours</w:t>
+      </w:r>
+      <w:proofErr w:type="spellEnd"/>
+      <w:r>
+        <w:rPr>
+          <w:rFonts w:ascii="Calibri" w:eastAsia="Times New Roman" w:hAnsi="Calibri" w:cs="Tahoma"/>
+          <w:color w:val="212121"/>
+          <w:lang w:eastAsia="nl-NL"/>
+        </w:rPr>
+        <w:t xml:space="preserve"> </w:t>
+      </w:r>
+      <w:proofErr w:type="spellStart"/>
+      <w:r>
+        <w:rPr>
+          <w:rFonts w:ascii="Calibri" w:eastAsia="Times New Roman" w:hAnsi="Calibri" w:cs="Tahoma"/>
+          <w:color w:val="212121"/>
+          <w:lang w:eastAsia="nl-NL"/>
+        </w:rPr>
+        <w:t>sincerely</w:t>
+      </w:r>
+      <w:proofErr w:type="spellEnd"/>
+      <w:r>
+        <w:rPr>
+          <w:rFonts w:ascii="Calibri" w:eastAsia="Times New Roman" w:hAnsi="Calibri" w:cs="Tahoma"/>
+          <w:color w:val="212121"/>
+          <w:lang w:eastAsia="nl-NL"/>
+        </w:rPr>
+        <w:t>,</w:t>
+      </w:r>
+    </w:p>
+    <w:p>
+      <w:pPr>
+        <w:shd w:val="clear" w:color="auto" w:fill="FFFFFF"/>
+        <w:spacing w:after="0" w:line="240" w:lineRule="auto"/>
+        <w:rPr>
+          <w:rFonts w:ascii="Tahoma" w:eastAsia="Times New Roman" w:hAnsi="Tahoma" w:cs="Tahoma"/>
+          <w:color w:val="212121"/>
+          <w:sz w:val="24"/>
+          <w:szCs w:val="24"/>
+          <w:lang w:eastAsia="nl-NL"/>
+        </w:rPr>
+      </w:pPr>
+      <w:r>
+        <w:rPr>
+          <w:rFonts w:ascii="Calibri" w:eastAsia="Times New Roman" w:hAnsi="Calibri" w:cs="Tahoma"/>
+          <w:color w:val="212121"/>
+          <w:lang w:eastAsia="nl-NL"/>
+        </w:rPr>
+        <w:t> </w:t>
+      </w:r>
+    </w:p>
+    <w:p>
+      <w:pPr>
+        <w:shd w:val="clear" w:color="auto" w:fill="FFFFFF"/>
+        <w:spacing w:after="0" w:line="240" w:lineRule="auto"/>
+        <w:rPr>
+          <w:rFonts w:ascii="Tahoma" w:eastAsia="Times New Roman" w:hAnsi="Tahoma" w:cs="Tahoma"/>
+          <w:color w:val="212121"/>
+          <w:sz w:val="24"/>
+          <w:szCs w:val="24"/>
+          <w:lang w:eastAsia="nl-NL"/>
+        </w:rPr>
+      </w:pPr>
+      <w:r>
+        <w:rPr>
+          <w:rFonts w:ascii="Calibri" w:eastAsia="Times New Roman" w:hAnsi="Calibri" w:cs="Tahoma"/>
+          <w:color w:val="212121"/>
+          <w:lang w:eastAsia="nl-NL"/>
+        </w:rPr>
+        <w:t>Ms. Berger</w:t>
+      </w:r>
+    </w:p>
+    <w:p>
+      <w:pPr>
+        <w:pStyle w:val="Geenafstand"/>
+        <w:rPr>
+          <w:lang w:val="en-US"/>
+        </w:rPr>
+      </w:pPr>
       <w:bookmarkStart w:id="0" w:name="_GoBack"/>
       <w:bookmarkEnd w:id="0"/>
-      <w:r>
-        <w:t>,</w:t>
-      </w:r>
-    </w:p>
-    <w:p>
-      <w:pPr>
-        <w:pStyle w:val="Geenafstand"/>
-      </w:pPr>
-    </w:p>
-    <w:p>
-      <w:pPr>
-        <w:pStyle w:val="Geenafstand"/>
-      </w:pPr>
-      <w:r>
-        <w:t xml:space="preserve">In response </w:t>
-      </w:r>
-      <w:proofErr w:type="spellStart"/>
-      <w:r>
-        <w:t>to</w:t>
-      </w:r>
-      <w:proofErr w:type="spellEnd"/>
-      <w:r>
-        <w:t xml:space="preserve"> the letter </w:t>
-      </w:r>
-      <w:proofErr w:type="spellStart"/>
-      <w:r>
-        <w:t>from</w:t>
-      </w:r>
-      <w:proofErr w:type="spellEnd"/>
-      <w:r>
-        <w:t xml:space="preserve"> E. de Bruin we invite </w:t>
-      </w:r>
-      <w:proofErr w:type="spellStart"/>
-      <w:r>
-        <w:t>you</w:t>
-      </w:r>
-      <w:proofErr w:type="spellEnd"/>
-      <w:r>
-        <w:t xml:space="preserve"> </w:t>
-      </w:r>
-      <w:proofErr w:type="spellStart"/>
-      <w:r>
-        <w:t>to</w:t>
-      </w:r>
-      <w:proofErr w:type="spellEnd"/>
-      <w:r>
-        <w:t xml:space="preserve"> </w:t>
-      </w:r>
-      <w:proofErr w:type="spellStart"/>
-      <w:r>
-        <w:t>an</w:t>
-      </w:r>
-      <w:proofErr w:type="spellEnd"/>
-      <w:r>
-        <w:t xml:space="preserve"> interview.</w:t>
-      </w:r>
-    </w:p>
-    <w:p>
-      <w:pPr>
-        <w:pStyle w:val="Geenafstand"/>
-      </w:pPr>
-      <w:proofErr w:type="spellStart"/>
-      <w:r>
-        <w:t>During</w:t>
-      </w:r>
-      <w:proofErr w:type="spellEnd"/>
-      <w:r>
-        <w:t xml:space="preserve"> </w:t>
-      </w:r>
-      <w:proofErr w:type="spellStart"/>
-      <w:r>
-        <w:t>this</w:t>
-      </w:r>
-      <w:proofErr w:type="spellEnd"/>
-      <w:r>
-        <w:t xml:space="preserve"> interview we </w:t>
-      </w:r>
-      <w:proofErr w:type="spellStart"/>
-      <w:r>
-        <w:t>would</w:t>
-      </w:r>
-      <w:proofErr w:type="spellEnd"/>
-      <w:r>
-        <w:t xml:space="preserve"> </w:t>
-      </w:r>
-      <w:proofErr w:type="spellStart"/>
-      <w:r>
-        <w:t>like</w:t>
-      </w:r>
-      <w:proofErr w:type="spellEnd"/>
-      <w:r>
-        <w:t xml:space="preserve"> </w:t>
-      </w:r>
-      <w:proofErr w:type="spellStart"/>
-      <w:r>
-        <w:t>to</w:t>
-      </w:r>
-      <w:proofErr w:type="spellEnd"/>
-      <w:r>
-        <w:t xml:space="preserve"> </w:t>
-      </w:r>
-      <w:proofErr w:type="spellStart"/>
-      <w:r>
-        <w:t>ask</w:t>
-      </w:r>
-      <w:proofErr w:type="spellEnd"/>
-      <w:r>
-        <w:t xml:space="preserve"> </w:t>
-      </w:r>
-      <w:proofErr w:type="spellStart"/>
-      <w:r>
-        <w:t>you</w:t>
-      </w:r>
-      <w:proofErr w:type="spellEnd"/>
-      <w:r>
-        <w:t xml:space="preserve"> </w:t>
-      </w:r>
-      <w:proofErr w:type="spellStart"/>
-      <w:r>
-        <w:t>some</w:t>
-      </w:r>
-      <w:proofErr w:type="spellEnd"/>
-      <w:r>
-        <w:t xml:space="preserve"> </w:t>
-      </w:r>
-      <w:proofErr w:type="spellStart"/>
-      <w:r>
-        <w:t>questions</w:t>
-      </w:r>
-      <w:proofErr w:type="spellEnd"/>
-      <w:r>
-        <w:t xml:space="preserve"> </w:t>
-      </w:r>
-      <w:proofErr w:type="spellStart"/>
-      <w:r>
-        <w:t>about</w:t>
-      </w:r>
-      <w:proofErr w:type="spellEnd"/>
-      <w:r>
-        <w:t xml:space="preserve"> the </w:t>
-      </w:r>
-      <w:proofErr w:type="spellStart"/>
-      <w:r>
-        <w:t>Barroc</w:t>
-      </w:r>
-      <w:proofErr w:type="spellEnd"/>
-      <w:r>
-        <w:t>-IT project.</w:t>
-      </w:r>
-    </w:p>
-    <w:p>
-      <w:pPr>
-        <w:pStyle w:val="Geenafstand"/>
-      </w:pPr>
-      <w:r>
-        <w:t xml:space="preserve">Is </w:t>
-      </w:r>
-      <w:proofErr w:type="spellStart"/>
-      <w:r>
-        <w:t>it</w:t>
-      </w:r>
-      <w:proofErr w:type="spellEnd"/>
-      <w:r>
-        <w:t xml:space="preserve"> </w:t>
-      </w:r>
-      <w:proofErr w:type="spellStart"/>
-      <w:r>
-        <w:t>possible</w:t>
-      </w:r>
-      <w:proofErr w:type="spellEnd"/>
-      <w:r>
-        <w:t xml:space="preserve"> </w:t>
-      </w:r>
-      <w:proofErr w:type="spellStart"/>
-      <w:r>
-        <w:t>to</w:t>
-      </w:r>
-      <w:proofErr w:type="spellEnd"/>
-      <w:r>
-        <w:t xml:space="preserve"> </w:t>
-      </w:r>
-      <w:proofErr w:type="spellStart"/>
-      <w:r>
-        <w:t>schedule</w:t>
-      </w:r>
-      <w:proofErr w:type="spellEnd"/>
-      <w:r>
-        <w:t xml:space="preserve"> a meeting </w:t>
-      </w:r>
-      <w:proofErr w:type="spellStart"/>
-      <w:r>
-        <w:t>for</w:t>
-      </w:r>
-      <w:proofErr w:type="spellEnd"/>
-      <w:r>
-        <w:t xml:space="preserve"> </w:t>
-      </w:r>
-      <w:proofErr w:type="spellStart"/>
-      <w:r>
-        <w:t>this</w:t>
-      </w:r>
-      <w:proofErr w:type="spellEnd"/>
-      <w:r>
-        <w:t xml:space="preserve"> interview?</w:t>
-      </w:r>
-    </w:p>
-    <w:p>
-      <w:pPr>
-        <w:pStyle w:val="Geenafstand"/>
-      </w:pPr>
-    </w:p>
-    <w:p>
-      <w:pPr>
-        <w:pStyle w:val="Geenafstand"/>
-      </w:pPr>
-      <w:r>
-        <w:t xml:space="preserve">We hope </w:t>
-      </w:r>
-      <w:proofErr w:type="spellStart"/>
-      <w:r>
-        <w:t>to</w:t>
-      </w:r>
-      <w:proofErr w:type="spellEnd"/>
-      <w:r>
-        <w:t xml:space="preserve"> </w:t>
-      </w:r>
-      <w:proofErr w:type="spellStart"/>
-      <w:r>
-        <w:t>hear</w:t>
-      </w:r>
-      <w:proofErr w:type="spellEnd"/>
-      <w:r>
-        <w:t xml:space="preserve"> </w:t>
-      </w:r>
-      <w:proofErr w:type="spellStart"/>
-      <w:r>
-        <w:t>from</w:t>
-      </w:r>
-      <w:proofErr w:type="spellEnd"/>
-      <w:r>
-        <w:t xml:space="preserve"> </w:t>
-      </w:r>
-      <w:proofErr w:type="spellStart"/>
-      <w:r>
-        <w:t>you</w:t>
-      </w:r>
-      <w:proofErr w:type="spellEnd"/>
-      <w:r>
-        <w:t xml:space="preserve"> </w:t>
-      </w:r>
-      <w:proofErr w:type="spellStart"/>
-      <w:r>
-        <w:t>soon</w:t>
-      </w:r>
-      <w:proofErr w:type="spellEnd"/>
-      <w:r>
-        <w:t>.</w:t>
-      </w:r>
-    </w:p>
-    <w:p>
-      <w:pPr>
-        <w:pStyle w:val="Geenafstand"/>
-        <w:rPr>
-          <w:lang w:val="en-US"/>
-        </w:rPr>
-      </w:pPr>
-    </w:p>
-    <w:p>
-      <w:pPr>
-        <w:pStyle w:val="Geenafstand"/>
-      </w:pPr>
-      <w:r>
-        <w:rPr>
-          <w:lang w:val="en-US"/>
-        </w:rPr>
-        <w:t>Sincerely</w:t>
-      </w:r>
-      <w:r>
-        <w:rPr>
-          <w:lang w:val="en-US"/>
-        </w:rPr>
-        <w:t>,</w:t>
-      </w:r>
-    </w:p>
-    <w:p>
-      <w:pPr>
-        <w:pStyle w:val="Geenafstand"/>
-      </w:pPr>
-    </w:p>
-    <w:p>
-      <w:pPr>
-        <w:pStyle w:val="Geenafstand"/>
-      </w:pPr>
-    </w:p>
-    <w:p>
-      <w:pPr>
-        <w:pStyle w:val="Geenafstand"/>
-      </w:pPr>
-      <w:r>
-        <w:t xml:space="preserve">K. </w:t>
-      </w:r>
-      <w:proofErr w:type="spellStart"/>
-      <w:r>
-        <w:t>Ly</w:t>
-      </w:r>
-      <w:proofErr w:type="spellEnd"/>
-    </w:p>
-    <w:p>
-      <w:pPr>
-        <w:pStyle w:val="Geenafstand"/>
-      </w:pPr>
-      <w:r>
-        <w:t>M. Havermans</w:t>
-      </w:r>
-    </w:p>
-    <w:p>
-      <w:pPr>
-        <w:pStyle w:val="Geenafstand"/>
-      </w:pPr>
-      <w:r>
-        <w:t>P. Hoek</w:t>
-      </w:r>
     </w:p>
     <w:sectPr>
       <w:pgSz w:w="11906" w:h="16838"/>

</xml_diff>

<commit_message>
Brief reply engels toegevoed
</commit_message>
<xml_diff>
--- a/Brieven/Brief Interview Engels Sales.docx
+++ b/Brieven/Brief Interview Engels Sales.docx
@@ -360,14 +360,14 @@
           <w:color w:val="212121"/>
           <w:sz w:val="24"/>
           <w:szCs w:val="24"/>
-          <w:lang w:eastAsia="nl-NL"/>
+          <w:lang w:val="en-US" w:eastAsia="nl-NL"/>
         </w:rPr>
       </w:pPr>
       <w:r>
         <w:rPr>
           <w:rFonts w:ascii="Calibri" w:eastAsia="Times New Roman" w:hAnsi="Calibri" w:cs="Tahoma"/>
           <w:color w:val="212121"/>
-          <w:lang w:eastAsia="nl-NL"/>
+          <w:lang w:val="en-US" w:eastAsia="nl-NL"/>
         </w:rPr>
         <w:t>Yours sincerely,</w:t>
       </w:r>
@@ -381,14 +381,14 @@
           <w:color w:val="212121"/>
           <w:sz w:val="24"/>
           <w:szCs w:val="24"/>
-          <w:lang w:eastAsia="nl-NL"/>
+          <w:lang w:val="en-US" w:eastAsia="nl-NL"/>
         </w:rPr>
       </w:pPr>
       <w:r>
         <w:rPr>
           <w:rFonts w:ascii="Calibri" w:eastAsia="Times New Roman" w:hAnsi="Calibri" w:cs="Tahoma"/>
           <w:color w:val="212121"/>
-          <w:lang w:eastAsia="nl-NL"/>
+          <w:lang w:val="en-US" w:eastAsia="nl-NL"/>
         </w:rPr>
         <w:t> </w:t>
       </w:r>
@@ -402,14 +402,14 @@
           <w:color w:val="212121"/>
           <w:sz w:val="24"/>
           <w:szCs w:val="24"/>
-          <w:lang w:eastAsia="nl-NL"/>
+          <w:lang w:val="en-US" w:eastAsia="nl-NL"/>
         </w:rPr>
       </w:pPr>
       <w:r>
         <w:rPr>
           <w:rFonts w:ascii="Calibri" w:eastAsia="Times New Roman" w:hAnsi="Calibri" w:cs="Tahoma"/>
           <w:color w:val="212121"/>
-          <w:lang w:eastAsia="nl-NL"/>
+          <w:lang w:val="en-US" w:eastAsia="nl-NL"/>
         </w:rPr>
         <w:t>Ms. Berger</w:t>
       </w:r>
@@ -417,17 +417,211 @@
     <w:p>
       <w:pPr>
         <w:pStyle w:val="Geenafstand"/>
-        <w:rPr>
-          <w:lang w:val="en-US"/>
-        </w:rPr>
-      </w:pPr>
-    </w:p>
-    <w:p>
-      <w:pPr>
-        <w:rPr>
-          <w:lang w:val="en-US"/>
-        </w:rPr>
-      </w:pPr>
+        <w:pBdr>
+          <w:bottom w:val="single" w:sz="6" w:space="1" w:color="auto"/>
+        </w:pBdr>
+        <w:rPr>
+          <w:lang w:val="en-US"/>
+        </w:rPr>
+      </w:pPr>
+    </w:p>
+    <w:p>
+      <w:pPr>
+        <w:rPr>
+          <w:lang w:val="en-US"/>
+        </w:rPr>
+      </w:pPr>
+      <w:bookmarkStart w:id="0" w:name="_GoBack"/>
+      <w:bookmarkEnd w:id="0"/>
+    </w:p>
+    <w:p>
+      <w:pPr>
+        <w:shd w:val="clear" w:color="auto" w:fill="FFFFFF"/>
+        <w:spacing w:after="0" w:line="240" w:lineRule="auto"/>
+        <w:rPr>
+          <w:rFonts w:ascii="Tahoma" w:eastAsia="Times New Roman" w:hAnsi="Tahoma" w:cs="Tahoma"/>
+          <w:color w:val="212121"/>
+          <w:sz w:val="24"/>
+          <w:szCs w:val="24"/>
+          <w:lang w:val="en-US" w:eastAsia="nl-NL"/>
+        </w:rPr>
+      </w:pPr>
+      <w:r>
+        <w:rPr>
+          <w:rFonts w:ascii="Calibri" w:eastAsia="Times New Roman" w:hAnsi="Calibri" w:cs="Times New Roman"/>
+          <w:color w:val="1F497D"/>
+          <w:lang w:val="en-US" w:eastAsia="nl-NL"/>
+        </w:rPr>
+        <w:t>Dear Kevin, Marco and Pieter,</w:t>
+      </w:r>
+    </w:p>
+    <w:p>
+      <w:pPr>
+        <w:shd w:val="clear" w:color="auto" w:fill="FFFFFF"/>
+        <w:spacing w:after="0" w:line="240" w:lineRule="auto"/>
+        <w:rPr>
+          <w:rFonts w:ascii="Tahoma" w:eastAsia="Times New Roman" w:hAnsi="Tahoma" w:cs="Tahoma"/>
+          <w:color w:val="212121"/>
+          <w:sz w:val="24"/>
+          <w:szCs w:val="24"/>
+          <w:lang w:val="en-US" w:eastAsia="nl-NL"/>
+        </w:rPr>
+      </w:pPr>
+      <w:r>
+        <w:rPr>
+          <w:rFonts w:ascii="Calibri" w:eastAsia="Times New Roman" w:hAnsi="Calibri" w:cs="Times New Roman"/>
+          <w:color w:val="1F497D"/>
+          <w:lang w:val="en-US" w:eastAsia="nl-NL"/>
+        </w:rPr>
+        <w:t> </w:t>
+      </w:r>
+    </w:p>
+    <w:p>
+      <w:pPr>
+        <w:shd w:val="clear" w:color="auto" w:fill="FFFFFF"/>
+        <w:spacing w:after="0" w:line="240" w:lineRule="auto"/>
+        <w:rPr>
+          <w:rFonts w:ascii="Tahoma" w:eastAsia="Times New Roman" w:hAnsi="Tahoma" w:cs="Tahoma"/>
+          <w:color w:val="212121"/>
+          <w:sz w:val="24"/>
+          <w:szCs w:val="24"/>
+          <w:lang w:val="en-US" w:eastAsia="nl-NL"/>
+        </w:rPr>
+      </w:pPr>
+      <w:r>
+        <w:rPr>
+          <w:rFonts w:ascii="Calibri" w:eastAsia="Times New Roman" w:hAnsi="Calibri" w:cs="Times New Roman"/>
+          <w:color w:val="1F497D"/>
+          <w:lang w:val="en-US" w:eastAsia="nl-NL"/>
+        </w:rPr>
+        <w:t>Thank you for your summary. You did a good job!</w:t>
+      </w:r>
+    </w:p>
+    <w:p>
+      <w:pPr>
+        <w:shd w:val="clear" w:color="auto" w:fill="FFFFFF"/>
+        <w:spacing w:after="0" w:line="240" w:lineRule="auto"/>
+        <w:rPr>
+          <w:rFonts w:ascii="Tahoma" w:eastAsia="Times New Roman" w:hAnsi="Tahoma" w:cs="Tahoma"/>
+          <w:color w:val="212121"/>
+          <w:sz w:val="24"/>
+          <w:szCs w:val="24"/>
+          <w:lang w:val="en-US" w:eastAsia="nl-NL"/>
+        </w:rPr>
+      </w:pPr>
+      <w:r>
+        <w:rPr>
+          <w:rFonts w:ascii="Calibri" w:eastAsia="Times New Roman" w:hAnsi="Calibri" w:cs="Times New Roman"/>
+          <w:color w:val="1F497D"/>
+          <w:lang w:val="en-US" w:eastAsia="nl-NL"/>
+        </w:rPr>
+        <w:t> </w:t>
+      </w:r>
+    </w:p>
+    <w:p>
+      <w:pPr>
+        <w:shd w:val="clear" w:color="auto" w:fill="FFFFFF"/>
+        <w:spacing w:after="0" w:line="240" w:lineRule="auto"/>
+        <w:rPr>
+          <w:rFonts w:ascii="Tahoma" w:eastAsia="Times New Roman" w:hAnsi="Tahoma" w:cs="Tahoma"/>
+          <w:color w:val="212121"/>
+          <w:sz w:val="24"/>
+          <w:szCs w:val="24"/>
+          <w:lang w:val="en-US" w:eastAsia="nl-NL"/>
+        </w:rPr>
+      </w:pPr>
+      <w:r>
+        <w:rPr>
+          <w:rFonts w:ascii="Calibri" w:eastAsia="Times New Roman" w:hAnsi="Calibri" w:cs="Times New Roman"/>
+          <w:color w:val="1F497D"/>
+          <w:lang w:val="en-US" w:eastAsia="nl-NL"/>
+        </w:rPr>
+        <w:t>Lots of success.</w:t>
+      </w:r>
+    </w:p>
+    <w:p>
+      <w:pPr>
+        <w:shd w:val="clear" w:color="auto" w:fill="FFFFFF"/>
+        <w:spacing w:after="0" w:line="240" w:lineRule="auto"/>
+        <w:rPr>
+          <w:rFonts w:ascii="Tahoma" w:eastAsia="Times New Roman" w:hAnsi="Tahoma" w:cs="Tahoma"/>
+          <w:color w:val="212121"/>
+          <w:sz w:val="24"/>
+          <w:szCs w:val="24"/>
+          <w:lang w:val="en-US" w:eastAsia="nl-NL"/>
+        </w:rPr>
+      </w:pPr>
+      <w:r>
+        <w:rPr>
+          <w:rFonts w:ascii="Calibri" w:eastAsia="Times New Roman" w:hAnsi="Calibri" w:cs="Times New Roman"/>
+          <w:color w:val="1F497D"/>
+          <w:lang w:val="en-US" w:eastAsia="nl-NL"/>
+        </w:rPr>
+        <w:t> </w:t>
+      </w:r>
+    </w:p>
+    <w:p>
+      <w:pPr>
+        <w:shd w:val="clear" w:color="auto" w:fill="FFFFFF"/>
+        <w:spacing w:after="0" w:line="240" w:lineRule="auto"/>
+        <w:rPr>
+          <w:rFonts w:ascii="Tahoma" w:eastAsia="Times New Roman" w:hAnsi="Tahoma" w:cs="Tahoma"/>
+          <w:color w:val="212121"/>
+          <w:sz w:val="24"/>
+          <w:szCs w:val="24"/>
+          <w:lang w:val="en-US" w:eastAsia="nl-NL"/>
+        </w:rPr>
+      </w:pPr>
+      <w:r>
+        <w:rPr>
+          <w:rFonts w:ascii="Calibri" w:eastAsia="Times New Roman" w:hAnsi="Calibri" w:cs="Times New Roman"/>
+          <w:color w:val="1F497D"/>
+          <w:lang w:val="en-US" w:eastAsia="nl-NL"/>
+        </w:rPr>
+        <w:t>Sincerely,</w:t>
+      </w:r>
+    </w:p>
+    <w:p>
+      <w:pPr>
+        <w:shd w:val="clear" w:color="auto" w:fill="FFFFFF"/>
+        <w:spacing w:after="0" w:line="240" w:lineRule="auto"/>
+        <w:rPr>
+          <w:rFonts w:ascii="Tahoma" w:eastAsia="Times New Roman" w:hAnsi="Tahoma" w:cs="Tahoma"/>
+          <w:color w:val="212121"/>
+          <w:sz w:val="24"/>
+          <w:szCs w:val="24"/>
+          <w:lang w:val="en-US" w:eastAsia="nl-NL"/>
+        </w:rPr>
+      </w:pPr>
+      <w:r>
+        <w:rPr>
+          <w:rFonts w:ascii="Calibri" w:eastAsia="Times New Roman" w:hAnsi="Calibri" w:cs="Times New Roman"/>
+          <w:color w:val="1F497D"/>
+          <w:lang w:val="en-US" w:eastAsia="nl-NL"/>
+        </w:rPr>
+        <w:t> </w:t>
+      </w:r>
+    </w:p>
+    <w:p>
+      <w:pPr>
+        <w:shd w:val="clear" w:color="auto" w:fill="FFFFFF"/>
+        <w:spacing w:after="0" w:line="240" w:lineRule="auto"/>
+        <w:rPr>
+          <w:rFonts w:ascii="Tahoma" w:eastAsia="Times New Roman" w:hAnsi="Tahoma" w:cs="Tahoma"/>
+          <w:color w:val="212121"/>
+          <w:sz w:val="24"/>
+          <w:szCs w:val="24"/>
+          <w:lang w:val="en-US" w:eastAsia="nl-NL"/>
+        </w:rPr>
+      </w:pPr>
+      <w:r>
+        <w:rPr>
+          <w:rFonts w:ascii="Calibri" w:eastAsia="Times New Roman" w:hAnsi="Calibri" w:cs="Times New Roman"/>
+          <w:color w:val="1F497D"/>
+          <w:lang w:val="en-US" w:eastAsia="nl-NL"/>
+        </w:rPr>
+        <w:t>Ms. Berger</w:t>
+      </w:r>
     </w:p>
     <w:p>
       <w:pPr>
@@ -705,7 +899,7 @@
               <w:sz w:val="20"/>
               <w:szCs w:val="20"/>
             </w:rPr>
-            <w:t>12-9-2014</w:t>
+            <w:t>17-9-2014</w:t>
           </w:r>
           <w:r>
             <w:rPr>
@@ -793,8 +987,6 @@
             </w:rPr>
             <w:t>.0</w:t>
           </w:r>
-          <w:bookmarkStart w:id="0" w:name="_GoBack"/>
-          <w:bookmarkEnd w:id="0"/>
         </w:p>
       </w:tc>
       <w:tc>
@@ -919,7 +1111,7 @@
                   <w:sz w:val="20"/>
                   <w:szCs w:val="20"/>
                 </w:rPr>
-                <w:t>1</w:t>
+                <w:t>2</w:t>
               </w:r>
               <w:r>
                 <w:rPr>

</xml_diff>